<commit_message>
creación de glosario de terminos y pequeños cambios en la documentación
</commit_message>
<xml_diff>
--- a/DiegoEspMig_DAW.docx
+++ b/DiegoEspMig_DAW.docx
@@ -4839,6 +4839,12 @@
         </w:rPr>
         <w:t xml:space="preserve"> no sobrecargar el disco</w:t>
       </w:r>
+      <w:r>
+        <w:rPr>
+          <w:rFonts w:ascii="Calibri" w:hAnsi="Calibri" w:cs="Calibri"/>
+        </w:rPr>
+        <w:t>. *(Detallado en el glosario de términos)</w:t>
+      </w:r>
     </w:p>
     <w:p>
       <w:pPr>
@@ -4910,24 +4916,7 @@
         <w:rPr>
           <w:rFonts w:ascii="Calibri" w:hAnsi="Calibri" w:cs="Calibri"/>
         </w:rPr>
-        <w:t xml:space="preserve">, o roles dentro de la red interna, así como la propia red en la que trabajan ambos contenedores. Es el fichero principal de un </w:t>
-      </w:r>
-      <w:commentRangeStart w:id="12"/>
-      <w:r>
-        <w:rPr>
-          <w:rFonts w:ascii="Calibri" w:hAnsi="Calibri" w:cs="Calibri"/>
-        </w:rPr>
-        <w:t>compose</w:t>
-      </w:r>
-      <w:commentRangeEnd w:id="12"/>
-      <w:r>
-        <w:rPr>
-          <w:rStyle w:val="Refdecomentario"/>
-          <w:rFonts w:ascii="Calibri" w:hAnsi="Calibri" w:cs="Calibri"/>
-          <w:sz w:val="24"/>
-          <w:szCs w:val="24"/>
-        </w:rPr>
-        <w:commentReference w:id="12"/>
+        <w:t>, o roles dentro de la red interna, así como la propia red en la que trabajan ambos contenedores. Es el fichero principal de un compose</w:t>
       </w:r>
       <w:r>
         <w:rPr>
@@ -4941,18 +4930,42 @@
         </w:rPr>
         <w:t>.</w:t>
       </w:r>
-    </w:p>
-    <w:p>
-      <w:pPr>
-        <w:rPr>
-          <w:rFonts w:ascii="Calibri" w:hAnsi="Calibri" w:cs="Calibri"/>
-        </w:rPr>
-      </w:pPr>
-      <w:r>
-        <w:rPr>
-          <w:rFonts w:ascii="Calibri" w:hAnsi="Calibri" w:cs="Calibri"/>
-        </w:rPr>
-        <w:t>Las características principales incluyen:</w:t>
+      <w:r>
+        <w:rPr>
+          <w:rFonts w:ascii="Calibri" w:hAnsi="Calibri" w:cs="Calibri"/>
+        </w:rPr>
+        <w:t xml:space="preserve"> </w:t>
+      </w:r>
+      <w:r>
+        <w:rPr>
+          <w:rFonts w:ascii="Calibri" w:hAnsi="Calibri" w:cs="Calibri"/>
+        </w:rPr>
+        <w:t>*(Detallado en el glosario de términos)</w:t>
+      </w:r>
+    </w:p>
+    <w:p>
+      <w:pPr>
+        <w:rPr>
+          <w:rFonts w:ascii="Calibri" w:hAnsi="Calibri" w:cs="Calibri"/>
+        </w:rPr>
+      </w:pPr>
+      <w:r>
+        <w:rPr>
+          <w:rFonts w:ascii="Calibri" w:hAnsi="Calibri" w:cs="Calibri"/>
+        </w:rPr>
+        <w:t xml:space="preserve">Las características principales </w:t>
+      </w:r>
+      <w:r>
+        <w:rPr>
+          <w:rFonts w:ascii="Calibri" w:hAnsi="Calibri" w:cs="Calibri"/>
+        </w:rPr>
+        <w:t>son</w:t>
+      </w:r>
+      <w:r>
+        <w:rPr>
+          <w:rFonts w:ascii="Calibri" w:hAnsi="Calibri" w:cs="Calibri"/>
+        </w:rPr>
+        <w:t>:</w:t>
       </w:r>
     </w:p>
     <w:p>
@@ -5110,16 +5123,12 @@
         <w:pStyle w:val="sup"/>
         <w:keepNext/>
       </w:pPr>
-      <w:commentRangeStart w:id="13"/>
-      <w:r>
-        <w:rPr>
-          <w:noProof/>
-        </w:rPr>
+      <w:r>
         <w:drawing>
-          <wp:inline distT="0" distB="0" distL="0" distR="0" wp14:anchorId="6F228DB0" wp14:editId="6FE4FAFD">
-            <wp:extent cx="4401164" cy="619211"/>
-            <wp:effectExtent l="0" t="0" r="0" b="9525"/>
-            <wp:docPr id="1134014182" name="Imagen 1" descr="Texto&#10;&#10;El contenido generado por IA puede ser incorrecto."/>
+          <wp:inline distT="0" distB="0" distL="0" distR="0" wp14:anchorId="5B6375ED" wp14:editId="22AC7300">
+            <wp:extent cx="2953162" cy="495369"/>
+            <wp:effectExtent l="0" t="0" r="0" b="0"/>
+            <wp:docPr id="1210828726" name="Imagen 1" descr="Código QR&#10;&#10;El contenido generado por IA puede ser incorrecto."/>
             <wp:cNvGraphicFramePr>
               <a:graphicFrameLocks xmlns:a="http://schemas.openxmlformats.org/drawingml/2006/main" noChangeAspect="1"/>
             </wp:cNvGraphicFramePr>
@@ -5127,11 +5136,11 @@
               <a:graphicData uri="http://schemas.openxmlformats.org/drawingml/2006/picture">
                 <pic:pic xmlns:pic="http://schemas.openxmlformats.org/drawingml/2006/picture">
                   <pic:nvPicPr>
-                    <pic:cNvPr id="1134014182" name="Imagen 1" descr="Texto&#10;&#10;El contenido generado por IA puede ser incorrecto."/>
+                    <pic:cNvPr id="1210828726" name="Imagen 1" descr="Código QR&#10;&#10;El contenido generado por IA puede ser incorrecto."/>
                     <pic:cNvPicPr/>
                   </pic:nvPicPr>
                   <pic:blipFill>
-                    <a:blip r:embed="rId18"/>
+                    <a:blip r:embed="rId14"/>
                     <a:stretch>
                       <a:fillRect/>
                     </a:stretch>
@@ -5139,7 +5148,7 @@
                   <pic:spPr>
                     <a:xfrm>
                       <a:off x="0" y="0"/>
-                      <a:ext cx="4401164" cy="619211"/>
+                      <a:ext cx="2953162" cy="495369"/>
                     </a:xfrm>
                     <a:prstGeom prst="rect">
                       <a:avLst/>
@@ -5151,21 +5160,12 @@
           </wp:inline>
         </w:drawing>
       </w:r>
-      <w:commentRangeEnd w:id="13"/>
-      <w:r>
-        <w:rPr>
-          <w:rStyle w:val="Refdecomentario"/>
-          <w:sz w:val="24"/>
-          <w:szCs w:val="24"/>
-        </w:rPr>
-        <w:commentReference w:id="13"/>
-      </w:r>
     </w:p>
     <w:p>
       <w:pPr>
         <w:pStyle w:val="Descripcin"/>
       </w:pPr>
-      <w:bookmarkStart w:id="14" w:name="_Toc214267522"/>
+      <w:bookmarkStart w:id="12" w:name="_Toc214267522"/>
       <w:r>
         <w:t xml:space="preserve">Ilustración </w:t>
       </w:r>
@@ -5180,7 +5180,7 @@
       <w:r>
         <w:t>: Ficheros .conf con enlace simbólico en el servidor (Elaboración propia)</w:t>
       </w:r>
-      <w:bookmarkEnd w:id="14"/>
+      <w:bookmarkEnd w:id="12"/>
     </w:p>
     <w:p>
       <w:pPr>
@@ -5207,7 +5207,7 @@
                     <pic:cNvPicPr/>
                   </pic:nvPicPr>
                   <pic:blipFill>
-                    <a:blip r:embed="rId19"/>
+                    <a:blip r:embed="rId15"/>
                     <a:stretch>
                       <a:fillRect/>
                     </a:stretch>
@@ -5232,7 +5232,7 @@
       <w:pPr>
         <w:pStyle w:val="Descripcin"/>
       </w:pPr>
-      <w:bookmarkStart w:id="15" w:name="_Toc214267523"/>
+      <w:bookmarkStart w:id="13" w:name="_Toc214267523"/>
       <w:r>
         <w:t xml:space="preserve">Ilustración </w:t>
       </w:r>
@@ -5247,17 +5247,17 @@
       <w:r>
         <w:t>: Barra de búsqueda con https:// (Elaboración propia)</w:t>
       </w:r>
-      <w:bookmarkEnd w:id="15"/>
+      <w:bookmarkEnd w:id="13"/>
     </w:p>
     <w:p>
       <w:pPr>
         <w:pStyle w:val="Tit2"/>
       </w:pPr>
-      <w:bookmarkStart w:id="16" w:name="_Toc214267548"/>
+      <w:bookmarkStart w:id="14" w:name="_Toc214267548"/>
       <w:r>
         <w:t>Ficheros de configuración relevantes</w:t>
       </w:r>
-      <w:bookmarkEnd w:id="16"/>
+      <w:bookmarkEnd w:id="14"/>
     </w:p>
     <w:p>
       <w:pPr>
@@ -5304,11 +5304,21 @@
         <w:rPr>
           <w:rFonts w:ascii="Calibri" w:hAnsi="Calibri" w:cs="Calibri"/>
         </w:rPr>
-        <w:t>Definición de bloques serve</w:t>
-      </w:r>
-      <w:r>
-        <w:rPr>
-          <w:rFonts w:ascii="Calibri" w:hAnsi="Calibri" w:cs="Calibri"/>
+        <w:t xml:space="preserve">Definición de bloques </w:t>
+      </w:r>
+      <w:r>
+        <w:rPr>
+          <w:rFonts w:ascii="Calibri" w:hAnsi="Calibri" w:cs="Calibri"/>
+          <w:i/>
+          <w:iCs/>
+        </w:rPr>
+        <w:t>serve</w:t>
+      </w:r>
+      <w:r>
+        <w:rPr>
+          <w:rFonts w:ascii="Calibri" w:hAnsi="Calibri" w:cs="Calibri"/>
+          <w:i/>
+          <w:iCs/>
         </w:rPr>
         <w:t>r</w:t>
       </w:r>
@@ -5350,7 +5360,6 @@
         <w:rPr>
           <w:rFonts w:ascii="Calibri" w:hAnsi="Calibri" w:cs="Calibri"/>
         </w:rPr>
-        <w:lastRenderedPageBreak/>
         <w:t>Redirección</w:t>
       </w:r>
       <w:r>
@@ -5372,6 +5381,10 @@
         <w:keepNext/>
       </w:pPr>
       <w:r>
+        <w:rPr>
+          <w:noProof/>
+        </w:rPr>
+        <w:lastRenderedPageBreak/>
         <w:drawing>
           <wp:inline distT="0" distB="0" distL="0" distR="0" wp14:anchorId="3DE58501" wp14:editId="0BEAC029">
             <wp:extent cx="3779626" cy="3581400"/>
@@ -5388,7 +5401,7 @@
                     <pic:cNvPicPr/>
                   </pic:nvPicPr>
                   <pic:blipFill>
-                    <a:blip r:embed="rId20"/>
+                    <a:blip r:embed="rId16"/>
                     <a:stretch>
                       <a:fillRect/>
                     </a:stretch>
@@ -5413,7 +5426,7 @@
       <w:pPr>
         <w:pStyle w:val="Descripcin"/>
       </w:pPr>
-      <w:bookmarkStart w:id="17" w:name="_Toc214267524"/>
+      <w:bookmarkStart w:id="15" w:name="_Toc214267524"/>
       <w:r>
         <w:t xml:space="preserve">Ilustración </w:t>
       </w:r>
@@ -5431,7 +5444,7 @@
       <w:r>
         <w:t>(Elaboración propia)</w:t>
       </w:r>
-      <w:bookmarkEnd w:id="17"/>
+      <w:bookmarkEnd w:id="15"/>
     </w:p>
     <w:p>
       <w:pPr>
@@ -5529,7 +5542,7 @@
                     <pic:cNvPicPr/>
                   </pic:nvPicPr>
                   <pic:blipFill>
-                    <a:blip r:embed="rId21"/>
+                    <a:blip r:embed="rId17"/>
                     <a:stretch>
                       <a:fillRect/>
                     </a:stretch>
@@ -5554,7 +5567,7 @@
       <w:pPr>
         <w:pStyle w:val="Descripcin"/>
       </w:pPr>
-      <w:bookmarkStart w:id="18" w:name="_Toc214267525"/>
+      <w:bookmarkStart w:id="16" w:name="_Toc214267525"/>
       <w:r>
         <w:t xml:space="preserve">Ilustración </w:t>
       </w:r>
@@ -5569,13 +5582,13 @@
       <w:r>
         <w:t>: Ejemplo de fichero de zona para Bind9 (Elaboración propia)</w:t>
       </w:r>
-      <w:bookmarkEnd w:id="18"/>
+      <w:bookmarkEnd w:id="16"/>
     </w:p>
     <w:p>
       <w:pPr>
         <w:pStyle w:val="Tit2"/>
       </w:pPr>
-      <w:bookmarkStart w:id="19" w:name="_Toc214267549"/>
+      <w:bookmarkStart w:id="17" w:name="_Toc214267549"/>
       <w:r>
         <w:t>Automatización del despliegue</w:t>
       </w:r>
@@ -5588,7 +5601,7 @@
       <w:r>
         <w:t xml:space="preserve"> de sitios</w:t>
       </w:r>
-      <w:bookmarkEnd w:id="19"/>
+      <w:bookmarkEnd w:id="17"/>
     </w:p>
     <w:p>
       <w:pPr>
@@ -5617,7 +5630,6 @@
         <w:rPr>
           <w:rFonts w:ascii="Calibri" w:hAnsi="Calibri" w:cs="Calibri"/>
         </w:rPr>
-        <w:lastRenderedPageBreak/>
         <w:t>Crear un nuevo dominio interno en el DNS.</w:t>
       </w:r>
     </w:p>
@@ -5635,6 +5647,7 @@
         <w:rPr>
           <w:rFonts w:ascii="Calibri" w:hAnsi="Calibri" w:cs="Calibri"/>
         </w:rPr>
+        <w:lastRenderedPageBreak/>
         <w:t>Generar el bloque de configuración correspondiente en Nginx.</w:t>
       </w:r>
     </w:p>
@@ -5770,7 +5783,7 @@
                     <pic:cNvPicPr/>
                   </pic:nvPicPr>
                   <pic:blipFill>
-                    <a:blip r:embed="rId22"/>
+                    <a:blip r:embed="rId18"/>
                     <a:stretch>
                       <a:fillRect/>
                     </a:stretch>
@@ -5795,7 +5808,7 @@
       <w:pPr>
         <w:pStyle w:val="Descripcin"/>
       </w:pPr>
-      <w:bookmarkStart w:id="20" w:name="_Toc214267526"/>
+      <w:bookmarkStart w:id="18" w:name="_Toc214267526"/>
       <w:r>
         <w:t xml:space="preserve">Ilustración </w:t>
       </w:r>
@@ -5810,7 +5823,7 @@
       <w:r>
         <w:t>: Prueba de creación de sitio documentacion.doc con el script (Elaboración propia)</w:t>
       </w:r>
-      <w:bookmarkEnd w:id="20"/>
+      <w:bookmarkEnd w:id="18"/>
     </w:p>
     <w:p>
       <w:pPr>
@@ -5836,7 +5849,7 @@
                     <pic:cNvPicPr/>
                   </pic:nvPicPr>
                   <pic:blipFill>
-                    <a:blip r:embed="rId23"/>
+                    <a:blip r:embed="rId19"/>
                     <a:stretch>
                       <a:fillRect/>
                     </a:stretch>
@@ -5861,7 +5874,7 @@
       <w:pPr>
         <w:pStyle w:val="Descripcin"/>
       </w:pPr>
-      <w:bookmarkStart w:id="21" w:name="_Toc214267527"/>
+      <w:bookmarkStart w:id="19" w:name="_Toc214267527"/>
       <w:r>
         <w:t xml:space="preserve">Ilustración </w:t>
       </w:r>
@@ -5876,17 +5889,17 @@
       <w:r>
         <w:t>: Prueba de conexión con dns al sitio creado (Elaboración propia)</w:t>
       </w:r>
-      <w:bookmarkEnd w:id="21"/>
+      <w:bookmarkEnd w:id="19"/>
     </w:p>
     <w:p>
       <w:pPr>
         <w:pStyle w:val="Tit2"/>
       </w:pPr>
-      <w:bookmarkStart w:id="22" w:name="_Toc214267550"/>
+      <w:bookmarkStart w:id="20" w:name="_Toc214267550"/>
       <w:r>
         <w:t>Pruebas de funcionamiento</w:t>
       </w:r>
-      <w:bookmarkEnd w:id="22"/>
+      <w:bookmarkEnd w:id="20"/>
     </w:p>
     <w:p>
       <w:pPr>
@@ -5915,20 +5928,20 @@
         <w:rPr>
           <w:rFonts w:ascii="Calibri" w:hAnsi="Calibri" w:cs="Calibri"/>
         </w:rPr>
+        <w:t>Acceso a los dominios configurados desde el navegador del anfitrión Windows.</w:t>
+      </w:r>
+    </w:p>
+    <w:p>
+      <w:pPr>
+        <w:rPr>
+          <w:rFonts w:ascii="Calibri" w:hAnsi="Calibri" w:cs="Calibri"/>
+        </w:rPr>
+      </w:pPr>
+      <w:r>
+        <w:rPr>
+          <w:rFonts w:ascii="Calibri" w:hAnsi="Calibri" w:cs="Calibri"/>
+        </w:rPr>
         <w:lastRenderedPageBreak/>
-        <w:t>Acceso a los dominios configurados desde el navegador del anfitrión Windows.</w:t>
-      </w:r>
-    </w:p>
-    <w:p>
-      <w:pPr>
-        <w:rPr>
-          <w:rFonts w:ascii="Calibri" w:hAnsi="Calibri" w:cs="Calibri"/>
-        </w:rPr>
-      </w:pPr>
-      <w:r>
-        <w:rPr>
-          <w:rFonts w:ascii="Calibri" w:hAnsi="Calibri" w:cs="Calibri"/>
-        </w:rPr>
         <w:t>El acceso desde el navegador</w:t>
       </w:r>
       <w:r>
@@ -6006,7 +6019,7 @@
                     <pic:cNvPicPr/>
                   </pic:nvPicPr>
                   <pic:blipFill>
-                    <a:blip r:embed="rId24"/>
+                    <a:blip r:embed="rId20"/>
                     <a:stretch>
                       <a:fillRect/>
                     </a:stretch>
@@ -6034,7 +6047,7 @@
           <w:rFonts w:ascii="Calibri" w:hAnsi="Calibri" w:cs="Calibri"/>
         </w:rPr>
       </w:pPr>
-      <w:bookmarkStart w:id="23" w:name="_Toc214267528"/>
+      <w:bookmarkStart w:id="21" w:name="_Toc214267528"/>
       <w:r>
         <w:t xml:space="preserve">Ilustración </w:t>
       </w:r>
@@ -6049,7 +6062,7 @@
       <w:r>
         <w:t>: Prueba de acceso desde el navegador (Elaboración propia)</w:t>
       </w:r>
-      <w:bookmarkEnd w:id="23"/>
+      <w:bookmarkEnd w:id="21"/>
     </w:p>
     <w:p>
       <w:pPr>
@@ -6074,7 +6087,9 @@
         <w:ind w:left="708"/>
       </w:pPr>
       <w:r>
-        <w:lastRenderedPageBreak/>
+        <w:rPr>
+          <w:noProof/>
+        </w:rPr>
         <w:drawing>
           <wp:inline distT="0" distB="0" distL="0" distR="0" wp14:anchorId="379FFF62" wp14:editId="7BBCDD83">
             <wp:extent cx="4630507" cy="3364523"/>
@@ -6091,7 +6106,7 @@
                     <pic:cNvPicPr/>
                   </pic:nvPicPr>
                   <pic:blipFill>
-                    <a:blip r:embed="rId25"/>
+                    <a:blip r:embed="rId21"/>
                     <a:stretch>
                       <a:fillRect/>
                     </a:stretch>
@@ -6119,7 +6134,7 @@
           <w:rFonts w:ascii="Calibri" w:hAnsi="Calibri" w:cs="Calibri"/>
         </w:rPr>
       </w:pPr>
-      <w:bookmarkStart w:id="24" w:name="_Toc214267529"/>
+      <w:bookmarkStart w:id="22" w:name="_Toc214267529"/>
       <w:r>
         <w:t xml:space="preserve">Ilustración </w:t>
       </w:r>
@@ -6143,7 +6158,7 @@
       <w:r>
         <w:t>(Elaboración propia)</w:t>
       </w:r>
-      <w:bookmarkEnd w:id="24"/>
+      <w:bookmarkEnd w:id="22"/>
       <w:r>
         <w:rPr>
           <w:rFonts w:ascii="Calibri" w:hAnsi="Calibri" w:cs="Calibri"/>
@@ -6165,6 +6180,7 @@
         <w:rPr>
           <w:rFonts w:ascii="Calibri" w:hAnsi="Calibri" w:cs="Calibri"/>
         </w:rPr>
+        <w:lastRenderedPageBreak/>
         <w:t>Comprobación de resolución DNS mediante nslookup.</w:t>
       </w:r>
     </w:p>
@@ -6174,6 +6190,9 @@
         <w:ind w:left="708"/>
       </w:pPr>
       <w:r>
+        <w:rPr>
+          <w:noProof/>
+        </w:rPr>
         <w:drawing>
           <wp:inline distT="0" distB="0" distL="0" distR="0" wp14:anchorId="362476B3" wp14:editId="0B444BE1">
             <wp:extent cx="3911834" cy="1365738"/>
@@ -6190,7 +6209,7 @@
                     <pic:cNvPicPr/>
                   </pic:nvPicPr>
                   <pic:blipFill>
-                    <a:blip r:embed="rId26"/>
+                    <a:blip r:embed="rId22"/>
                     <a:stretch>
                       <a:fillRect/>
                     </a:stretch>
@@ -6218,7 +6237,7 @@
           <w:rFonts w:ascii="Calibri" w:hAnsi="Calibri" w:cs="Calibri"/>
         </w:rPr>
       </w:pPr>
-      <w:bookmarkStart w:id="25" w:name="_Toc214267530"/>
+      <w:bookmarkStart w:id="23" w:name="_Toc214267530"/>
       <w:r>
         <w:t xml:space="preserve">Ilustración </w:t>
       </w:r>
@@ -6236,17 +6255,17 @@
       <w:r>
         <w:t>(Elaboración propia)</w:t>
       </w:r>
-      <w:bookmarkEnd w:id="25"/>
+      <w:bookmarkEnd w:id="23"/>
     </w:p>
     <w:p>
       <w:pPr>
         <w:pStyle w:val="Tit1"/>
       </w:pPr>
-      <w:bookmarkStart w:id="26" w:name="_Toc214267551"/>
+      <w:bookmarkStart w:id="24" w:name="_Toc214267551"/>
       <w:r>
         <w:t>Documentación del despliegue y control de versiones</w:t>
       </w:r>
-      <w:bookmarkEnd w:id="26"/>
+      <w:bookmarkEnd w:id="24"/>
       <w:r>
         <w:t xml:space="preserve"> </w:t>
       </w:r>
@@ -6259,14 +6278,14 @@
           <w:numId w:val="33"/>
         </w:numPr>
       </w:pPr>
-      <w:bookmarkStart w:id="27" w:name="_Toc214267552"/>
+      <w:bookmarkStart w:id="25" w:name="_Toc214267552"/>
       <w:r>
         <w:t>Documentación</w:t>
       </w:r>
       <w:r>
         <w:t xml:space="preserve"> técnica del despliegue</w:t>
       </w:r>
-      <w:bookmarkEnd w:id="27"/>
+      <w:bookmarkEnd w:id="25"/>
     </w:p>
     <w:p>
       <w:r>
@@ -6300,7 +6319,6 @@
         <w:rPr>
           <w:noProof/>
         </w:rPr>
-        <w:lastRenderedPageBreak/>
         <w:drawing>
           <wp:inline distT="0" distB="0" distL="0" distR="0" wp14:anchorId="1F52A719" wp14:editId="42559D67">
             <wp:extent cx="4370417" cy="3917950"/>
@@ -6319,7 +6337,7 @@
                     </pic:cNvPicPr>
                   </pic:nvPicPr>
                   <pic:blipFill>
-                    <a:blip r:embed="rId27">
+                    <a:blip r:embed="rId23">
                       <a:extLst>
                         <a:ext uri="{28A0092B-C50C-407E-A947-70E740481C1C}">
                           <a14:useLocalDpi xmlns:a14="http://schemas.microsoft.com/office/drawing/2010/main" val="0"/>
@@ -6355,7 +6373,7 @@
       <w:pPr>
         <w:pStyle w:val="Descripcin"/>
       </w:pPr>
-      <w:bookmarkStart w:id="28" w:name="_Toc214267531"/>
+      <w:bookmarkStart w:id="26" w:name="_Toc214267531"/>
       <w:r>
         <w:t xml:space="preserve">Ilustración </w:t>
       </w:r>
@@ -6370,7 +6388,7 @@
       <w:r>
         <w:t>: Creación del repositorio online (Elaboración propia)</w:t>
       </w:r>
-      <w:bookmarkEnd w:id="28"/>
+      <w:bookmarkEnd w:id="26"/>
     </w:p>
     <w:p>
       <w:pPr>
@@ -6404,6 +6422,7 @@
         <w:rPr>
           <w:noProof/>
         </w:rPr>
+        <w:lastRenderedPageBreak/>
         <w:drawing>
           <wp:inline distT="0" distB="0" distL="0" distR="0" wp14:anchorId="67E8A589" wp14:editId="4BB58515">
             <wp:extent cx="5397500" cy="2222500"/>
@@ -6422,7 +6441,7 @@
                     </pic:cNvPicPr>
                   </pic:nvPicPr>
                   <pic:blipFill>
-                    <a:blip r:embed="rId28">
+                    <a:blip r:embed="rId24">
                       <a:extLst>
                         <a:ext uri="{28A0092B-C50C-407E-A947-70E740481C1C}">
                           <a14:useLocalDpi xmlns:a14="http://schemas.microsoft.com/office/drawing/2010/main" val="0"/>
@@ -6458,7 +6477,7 @@
       <w:pPr>
         <w:pStyle w:val="Descripcin"/>
       </w:pPr>
-      <w:bookmarkStart w:id="29" w:name="_Toc214267532"/>
+      <w:bookmarkStart w:id="27" w:name="_Toc214267532"/>
       <w:r>
         <w:t xml:space="preserve">Ilustración </w:t>
       </w:r>
@@ -6476,7 +6495,7 @@
       <w:r>
         <w:t>(Elaboración propia)</w:t>
       </w:r>
-      <w:bookmarkEnd w:id="29"/>
+      <w:bookmarkEnd w:id="27"/>
     </w:p>
     <w:p>
       <w:pPr>
@@ -6487,7 +6506,6 @@
         <w:rPr>
           <w:noProof/>
         </w:rPr>
-        <w:lastRenderedPageBreak/>
         <w:drawing>
           <wp:inline distT="0" distB="0" distL="0" distR="0" wp14:anchorId="2B0E4079" wp14:editId="510A23F2">
             <wp:extent cx="5397500" cy="1473200"/>
@@ -6506,7 +6524,7 @@
                     </pic:cNvPicPr>
                   </pic:nvPicPr>
                   <pic:blipFill>
-                    <a:blip r:embed="rId29">
+                    <a:blip r:embed="rId25">
                       <a:extLst>
                         <a:ext uri="{28A0092B-C50C-407E-A947-70E740481C1C}">
                           <a14:useLocalDpi xmlns:a14="http://schemas.microsoft.com/office/drawing/2010/main" val="0"/>
@@ -6542,7 +6560,7 @@
       <w:pPr>
         <w:pStyle w:val="Descripcin"/>
       </w:pPr>
-      <w:bookmarkStart w:id="30" w:name="_Toc214267533"/>
+      <w:bookmarkStart w:id="28" w:name="_Toc214267533"/>
       <w:r>
         <w:t xml:space="preserve">Ilustración </w:t>
       </w:r>
@@ -6560,7 +6578,7 @@
       <w:r>
         <w:t>(Elaboración propia)</w:t>
       </w:r>
-      <w:bookmarkEnd w:id="30"/>
+      <w:bookmarkEnd w:id="28"/>
     </w:p>
     <w:p>
       <w:pPr>
@@ -6589,7 +6607,7 @@
                     </pic:cNvPicPr>
                   </pic:nvPicPr>
                   <pic:blipFill>
-                    <a:blip r:embed="rId30">
+                    <a:blip r:embed="rId26">
                       <a:extLst>
                         <a:ext uri="{28A0092B-C50C-407E-A947-70E740481C1C}">
                           <a14:useLocalDpi xmlns:a14="http://schemas.microsoft.com/office/drawing/2010/main" val="0"/>
@@ -6625,7 +6643,7 @@
       <w:pPr>
         <w:pStyle w:val="Descripcin"/>
       </w:pPr>
-      <w:bookmarkStart w:id="31" w:name="_Toc214267534"/>
+      <w:bookmarkStart w:id="29" w:name="_Toc214267534"/>
       <w:r>
         <w:t xml:space="preserve">Ilustración </w:t>
       </w:r>
@@ -6643,7 +6661,7 @@
       <w:r>
         <w:t>(Elaboración propia)</w:t>
       </w:r>
-      <w:bookmarkEnd w:id="31"/>
+      <w:bookmarkEnd w:id="29"/>
     </w:p>
     <w:p>
       <w:pPr>
@@ -6677,6 +6695,7 @@
         <w:rPr>
           <w:noProof/>
         </w:rPr>
+        <w:lastRenderedPageBreak/>
         <w:drawing>
           <wp:inline distT="0" distB="0" distL="0" distR="0" wp14:anchorId="0C198AC7" wp14:editId="150C8532">
             <wp:extent cx="5010150" cy="2472618"/>
@@ -6695,7 +6714,7 @@
                     </pic:cNvPicPr>
                   </pic:nvPicPr>
                   <pic:blipFill>
-                    <a:blip r:embed="rId31">
+                    <a:blip r:embed="rId27">
                       <a:extLst>
                         <a:ext uri="{28A0092B-C50C-407E-A947-70E740481C1C}">
                           <a14:useLocalDpi xmlns:a14="http://schemas.microsoft.com/office/drawing/2010/main" val="0"/>
@@ -6731,7 +6750,7 @@
       <w:pPr>
         <w:pStyle w:val="Descripcin"/>
       </w:pPr>
-      <w:bookmarkStart w:id="32" w:name="_Toc214267535"/>
+      <w:bookmarkStart w:id="30" w:name="_Toc214267535"/>
       <w:r>
         <w:t xml:space="preserve">Ilustración </w:t>
       </w:r>
@@ -6749,7 +6768,7 @@
       <w:r>
         <w:t>(Elaboración propia)</w:t>
       </w:r>
-      <w:bookmarkEnd w:id="32"/>
+      <w:bookmarkEnd w:id="30"/>
     </w:p>
     <w:p>
       <w:pPr>
@@ -6777,7 +6796,6 @@
         <w:rPr>
           <w:noProof/>
         </w:rPr>
-        <w:lastRenderedPageBreak/>
         <w:drawing>
           <wp:inline distT="0" distB="0" distL="0" distR="0" wp14:anchorId="5D362267" wp14:editId="370BC1B3">
             <wp:extent cx="5397500" cy="2647950"/>
@@ -6796,7 +6814,7 @@
                     </pic:cNvPicPr>
                   </pic:nvPicPr>
                   <pic:blipFill>
-                    <a:blip r:embed="rId32">
+                    <a:blip r:embed="rId28">
                       <a:extLst>
                         <a:ext uri="{28A0092B-C50C-407E-A947-70E740481C1C}">
                           <a14:useLocalDpi xmlns:a14="http://schemas.microsoft.com/office/drawing/2010/main" val="0"/>
@@ -6832,7 +6850,7 @@
       <w:pPr>
         <w:pStyle w:val="Descripcin"/>
       </w:pPr>
-      <w:bookmarkStart w:id="33" w:name="_Toc214267536"/>
+      <w:bookmarkStart w:id="31" w:name="_Toc214267536"/>
       <w:r>
         <w:t xml:space="preserve">Ilustración </w:t>
       </w:r>
@@ -6850,7 +6868,7 @@
       <w:r>
         <w:t>(Elaboración propia)</w:t>
       </w:r>
-      <w:bookmarkEnd w:id="33"/>
+      <w:bookmarkEnd w:id="31"/>
     </w:p>
     <w:p>
       <w:pPr>
@@ -6887,7 +6905,7 @@
         </w:rPr>
         <w:t xml:space="preserve"> </w:t>
       </w:r>
-      <w:hyperlink r:id="rId33" w:history="1">
+      <w:hyperlink r:id="rId29" w:history="1">
         <w:r>
           <w:rPr>
             <w:rStyle w:val="Hipervnculo"/>
@@ -6906,6 +6924,7 @@
         <w:rPr>
           <w:rFonts w:ascii="Calibri" w:hAnsi="Calibri" w:cs="Calibri"/>
         </w:rPr>
+        <w:lastRenderedPageBreak/>
         <w:br/>
       </w:r>
       <w:r>
@@ -6929,7 +6948,7 @@
                     <pic:cNvPicPr/>
                   </pic:nvPicPr>
                   <pic:blipFill>
-                    <a:blip r:embed="rId34"/>
+                    <a:blip r:embed="rId30"/>
                     <a:stretch>
                       <a:fillRect/>
                     </a:stretch>
@@ -6957,7 +6976,7 @@
           <w:rFonts w:ascii="Calibri" w:hAnsi="Calibri" w:cs="Calibri"/>
         </w:rPr>
       </w:pPr>
-      <w:bookmarkStart w:id="34" w:name="_Toc214267537"/>
+      <w:bookmarkStart w:id="32" w:name="_Toc214267537"/>
       <w:r>
         <w:t xml:space="preserve">Ilustración </w:t>
       </w:r>
@@ -6975,7 +6994,7 @@
       <w:r>
         <w:t>(Elaboración propia)</w:t>
       </w:r>
-      <w:bookmarkEnd w:id="34"/>
+      <w:bookmarkEnd w:id="32"/>
     </w:p>
     <w:p>
       <w:pPr>
@@ -6991,31 +7010,67 @@
         <w:rPr>
           <w:rFonts w:ascii="Calibri" w:hAnsi="Calibri" w:cs="Calibri"/>
         </w:rPr>
-        <w:t>Levantar los servicios con docker-compose up -d</w:t>
-      </w:r>
-      <w:r>
-        <w:rPr>
-          <w:rFonts w:ascii="Calibri" w:hAnsi="Calibri" w:cs="Calibri"/>
+        <w:t xml:space="preserve">Levantar los servicios con </w:t>
+      </w:r>
+      <w:r>
+        <w:rPr>
+          <w:rFonts w:ascii="Calibri" w:hAnsi="Calibri" w:cs="Calibri"/>
+          <w:i/>
+          <w:iCs/>
+        </w:rPr>
+        <w:t>“</w:t>
+      </w:r>
+      <w:r>
+        <w:rPr>
+          <w:rFonts w:ascii="Calibri" w:hAnsi="Calibri" w:cs="Calibri"/>
+          <w:i/>
+          <w:iCs/>
+        </w:rPr>
+        <w:t>docker-compose up -d</w:t>
+      </w:r>
+      <w:r>
+        <w:rPr>
+          <w:rFonts w:ascii="Calibri" w:hAnsi="Calibri" w:cs="Calibri"/>
+          <w:i/>
+          <w:iCs/>
         </w:rPr>
         <w:t xml:space="preserve"> </w:t>
       </w:r>
       <w:r>
         <w:rPr>
           <w:rFonts w:ascii="Calibri" w:hAnsi="Calibri" w:cs="Calibri"/>
+          <w:i/>
+          <w:iCs/>
         </w:rPr>
         <w:t>--</w:t>
       </w:r>
       <w:r>
         <w:rPr>
           <w:rFonts w:ascii="Calibri" w:hAnsi="Calibri" w:cs="Calibri"/>
+          <w:i/>
+          <w:iCs/>
         </w:rPr>
         <w:t>build</w:t>
       </w:r>
       <w:r>
         <w:rPr>
           <w:rFonts w:ascii="Calibri" w:hAnsi="Calibri" w:cs="Calibri"/>
-        </w:rPr>
-        <w:t xml:space="preserve"> desde la carpeta Docker C</w:t>
+          <w:i/>
+          <w:iCs/>
+        </w:rPr>
+        <w:t>“</w:t>
+      </w:r>
+      <w:r>
+        <w:rPr>
+          <w:rFonts w:ascii="Calibri" w:hAnsi="Calibri" w:cs="Calibri"/>
+        </w:rPr>
+        <w:t xml:space="preserve"> </w:t>
+      </w:r>
+      <w:r>
+        <w:rPr>
+          <w:rFonts w:ascii="Calibri" w:hAnsi="Calibri" w:cs="Calibri"/>
+        </w:rPr>
+        <w:t>desde la carpeta Docker C</w:t>
       </w:r>
       <w:r>
         <w:rPr>
@@ -7046,7 +7101,6 @@
           <w:rFonts w:ascii="Calibri" w:hAnsi="Calibri" w:cs="Calibri"/>
           <w:noProof/>
         </w:rPr>
-        <w:lastRenderedPageBreak/>
         <w:drawing>
           <wp:inline distT="0" distB="0" distL="0" distR="0" wp14:anchorId="6DAF0607" wp14:editId="2CDA7DA6">
             <wp:extent cx="5400040" cy="3741420"/>
@@ -7063,7 +7117,7 @@
                     <pic:cNvPicPr/>
                   </pic:nvPicPr>
                   <pic:blipFill>
-                    <a:blip r:embed="rId35"/>
+                    <a:blip r:embed="rId31"/>
                     <a:stretch>
                       <a:fillRect/>
                     </a:stretch>
@@ -7091,7 +7145,7 @@
           <w:rFonts w:ascii="Calibri" w:hAnsi="Calibri" w:cs="Calibri"/>
         </w:rPr>
       </w:pPr>
-      <w:bookmarkStart w:id="35" w:name="_Toc214267538"/>
+      <w:bookmarkStart w:id="33" w:name="_Toc214267538"/>
       <w:r>
         <w:t xml:space="preserve">Ilustración </w:t>
       </w:r>
@@ -7115,7 +7169,7 @@
       <w:r>
         <w:t>(Elaboración propia)</w:t>
       </w:r>
-      <w:bookmarkEnd w:id="35"/>
+      <w:bookmarkEnd w:id="33"/>
     </w:p>
     <w:p>
       <w:pPr>
@@ -7249,6 +7303,7 @@
         <w:rPr>
           <w:rFonts w:ascii="Calibri" w:hAnsi="Calibri" w:cs="Calibri"/>
         </w:rPr>
+        <w:lastRenderedPageBreak/>
         <w:t>docker-compose.yml</w:t>
       </w:r>
     </w:p>
@@ -7312,7 +7367,6 @@
         <w:rPr>
           <w:noProof/>
         </w:rPr>
-        <w:lastRenderedPageBreak/>
         <w:drawing>
           <wp:inline distT="0" distB="0" distL="0" distR="0" wp14:anchorId="1EF8EE06" wp14:editId="68F9223F">
             <wp:extent cx="5400040" cy="5887720"/>
@@ -7329,7 +7383,7 @@
                     <pic:cNvPicPr/>
                   </pic:nvPicPr>
                   <pic:blipFill>
-                    <a:blip r:embed="rId36"/>
+                    <a:blip r:embed="rId32"/>
                     <a:stretch>
                       <a:fillRect/>
                     </a:stretch>
@@ -7354,7 +7408,7 @@
       <w:pPr>
         <w:pStyle w:val="Descripcin"/>
       </w:pPr>
-      <w:bookmarkStart w:id="36" w:name="_Toc214267539"/>
+      <w:bookmarkStart w:id="34" w:name="_Toc214267539"/>
       <w:r>
         <w:t xml:space="preserve">Ilustración </w:t>
       </w:r>
@@ -7369,7 +7423,7 @@
       <w:r>
         <w:t>: Estructura de directorios (Elaboración propia)</w:t>
       </w:r>
-      <w:bookmarkEnd w:id="36"/>
+      <w:bookmarkEnd w:id="34"/>
     </w:p>
     <w:p>
       <w:pPr>
@@ -7379,7 +7433,7 @@
           <w:numId w:val="33"/>
         </w:numPr>
       </w:pPr>
-      <w:bookmarkStart w:id="37" w:name="_Toc214267553"/>
+      <w:bookmarkStart w:id="35" w:name="_Toc214267553"/>
       <w:r>
         <w:t xml:space="preserve">Control de </w:t>
       </w:r>
@@ -7389,7 +7443,7 @@
       <w:r>
         <w:t xml:space="preserve"> (Git/GitHub)</w:t>
       </w:r>
-      <w:bookmarkEnd w:id="37"/>
+      <w:bookmarkEnd w:id="35"/>
     </w:p>
     <w:p>
       <w:pPr>
@@ -7462,6 +7516,9 @@
         <w:keepNext/>
       </w:pPr>
       <w:r>
+        <w:rPr>
+          <w:noProof/>
+        </w:rPr>
         <w:lastRenderedPageBreak/>
         <w:drawing>
           <wp:inline distT="0" distB="0" distL="0" distR="0" wp14:anchorId="00EF45BA" wp14:editId="2196BFDF">
@@ -7479,7 +7536,7 @@
                     <pic:cNvPicPr/>
                   </pic:nvPicPr>
                   <pic:blipFill>
-                    <a:blip r:embed="rId37"/>
+                    <a:blip r:embed="rId33"/>
                     <a:stretch>
                       <a:fillRect/>
                     </a:stretch>
@@ -7504,7 +7561,7 @@
       <w:pPr>
         <w:pStyle w:val="Descripcin"/>
       </w:pPr>
-      <w:bookmarkStart w:id="38" w:name="_Toc214267540"/>
+      <w:bookmarkStart w:id="36" w:name="_Toc214267540"/>
       <w:r>
         <w:t xml:space="preserve">Ilustración </w:t>
       </w:r>
@@ -7522,7 +7579,7 @@
       <w:r>
         <w:t>(Elaboración propia)</w:t>
       </w:r>
-      <w:bookmarkEnd w:id="38"/>
+      <w:bookmarkEnd w:id="36"/>
     </w:p>
     <w:p>
       <w:pPr>
@@ -7530,6 +7587,9 @@
         <w:keepNext/>
       </w:pPr>
       <w:r>
+        <w:rPr>
+          <w:noProof/>
+        </w:rPr>
         <w:drawing>
           <wp:inline distT="0" distB="0" distL="0" distR="0" wp14:anchorId="5D22017E" wp14:editId="20C72830">
             <wp:extent cx="5400040" cy="3101975"/>
@@ -7546,7 +7606,7 @@
                     <pic:cNvPicPr/>
                   </pic:nvPicPr>
                   <pic:blipFill>
-                    <a:blip r:embed="rId38"/>
+                    <a:blip r:embed="rId34"/>
                     <a:stretch>
                       <a:fillRect/>
                     </a:stretch>
@@ -7571,7 +7631,7 @@
       <w:pPr>
         <w:pStyle w:val="Descripcin"/>
       </w:pPr>
-      <w:bookmarkStart w:id="39" w:name="_Toc214267541"/>
+      <w:bookmarkStart w:id="37" w:name="_Toc214267541"/>
       <w:r>
         <w:t xml:space="preserve">Ilustración </w:t>
       </w:r>
@@ -7589,17 +7649,17 @@
       <w:r>
         <w:t>(Elaboración propia)</w:t>
       </w:r>
-      <w:bookmarkEnd w:id="39"/>
+      <w:bookmarkEnd w:id="37"/>
     </w:p>
     <w:p>
       <w:pPr>
         <w:pStyle w:val="Tit1"/>
       </w:pPr>
-      <w:bookmarkStart w:id="40" w:name="_Toc214267554"/>
+      <w:bookmarkStart w:id="38" w:name="_Toc214267554"/>
       <w:r>
         <w:t>Conclusiones</w:t>
       </w:r>
-      <w:bookmarkEnd w:id="40"/>
+      <w:bookmarkEnd w:id="38"/>
     </w:p>
     <w:p>
       <w:pPr>
@@ -7698,11 +7758,11 @@
       <w:pPr>
         <w:pStyle w:val="Tit1"/>
       </w:pPr>
-      <w:bookmarkStart w:id="41" w:name="_Toc214267555"/>
+      <w:bookmarkStart w:id="39" w:name="_Toc214267555"/>
       <w:r>
         <w:t>Anexos</w:t>
       </w:r>
-      <w:bookmarkEnd w:id="41"/>
+      <w:bookmarkEnd w:id="39"/>
     </w:p>
     <w:p>
       <w:pPr>
@@ -7806,7 +7866,7 @@
         <w:rPr>
           <w:rFonts w:ascii="Calibri" w:hAnsi="Calibri" w:cs="Calibri"/>
         </w:rPr>
-        <w:t>Diagrama original de arquitectura de red</w:t>
+        <w:t>Diagrama de arquitectura de red</w:t>
       </w:r>
       <w:r>
         <w:rPr>
@@ -7863,8 +7923,8 @@
     </w:p>
     <w:p/>
     <w:sectPr>
-      <w:headerReference w:type="default" r:id="rId39"/>
-      <w:footerReference w:type="default" r:id="rId40"/>
+      <w:headerReference w:type="default" r:id="rId35"/>
+      <w:footerReference w:type="default" r:id="rId36"/>
       <w:pgSz w:w="11906" w:h="16838"/>
       <w:pgMar w:top="1417" w:right="1701" w:bottom="1417" w:left="1701" w:header="708" w:footer="708" w:gutter="0"/>
       <w:cols w:space="708"/>
@@ -7873,66 +7933,6 @@
     </w:sectPr>
   </w:body>
 </w:document>
-</file>
-
-<file path=word/comments.xml><?xml version="1.0" encoding="utf-8"?>
-<w:comments xmlns:wpc="http://schemas.microsoft.com/office/word/2010/wordprocessingCanvas" xmlns:cx="http://schemas.microsoft.com/office/drawing/2014/chartex" xmlns:cx1="http://schemas.microsoft.com/office/drawing/2015/9/8/chartex" xmlns:cx2="http://schemas.microsoft.com/office/drawing/2015/10/21/chartex" xmlns:cx3="http://schemas.microsoft.com/office/drawing/2016/5/9/chartex" xmlns:cx4="http://schemas.microsoft.com/office/drawing/2016/5/10/chartex" xmlns:cx5="http://schemas.microsoft.com/office/drawing/2016/5/11/chartex" xmlns:cx6="http://schemas.microsoft.com/office/drawing/2016/5/12/chartex" xmlns:cx7="http://schemas.microsoft.com/office/drawing/2016/5/13/chartex" xmlns:cx8="http://schemas.microsoft.com/office/drawing/2016/5/14/chartex" xmlns:mc="http://schemas.openxmlformats.org/markup-compatibility/2006" xmlns:aink="http://schemas.microsoft.com/office/drawing/2016/ink" xmlns:am3d="http://schemas.microsoft.com/office/drawing/2017/model3d" xmlns:o="urn:schemas-microsoft-com:office:office" xmlns:oel="http://schemas.microsoft.com/office/2019/extlst" xmlns:r="http://schemas.openxmlformats.org/officeDocument/2006/relationships" xmlns:m="http://schemas.openxmlformats.org/officeDocument/2006/math" xmlns:v="urn:schemas-microsoft-com:vml" xmlns:wp14="http://schemas.microsoft.com/office/word/2010/wordprocessingDrawing" xmlns:wp="http://schemas.openxmlformats.org/drawingml/2006/wordprocessingDrawing" xmlns:w10="urn:schemas-microsoft-com:office:word" xmlns:w="http://schemas.openxmlformats.org/wordprocessingml/2006/main" xmlns:w14="http://schemas.microsoft.com/office/word/2010/wordml" xmlns:w15="http://schemas.microsoft.com/office/word/2012/wordml" xmlns:w16cex="http://schemas.microsoft.com/office/word/2018/wordml/cex" xmlns:w16cid="http://schemas.microsoft.com/office/word/2016/wordml/cid" xmlns:w16="http://schemas.microsoft.com/office/word/2018/wordml" xmlns:w16du="http://schemas.microsoft.com/office/word/2023/wordml/word16du" xmlns:w16sdtdh="http://schemas.microsoft.com/office/word/2020/wordml/sdtdatahash" xmlns:w16sdtfl="http://schemas.microsoft.com/office/word/2024/wordml/sdtformatlock" xmlns:w16se="http://schemas.microsoft.com/office/word/2015/wordml/symex" xmlns:wpg="http://schemas.microsoft.com/office/word/2010/wordprocessingGroup" xmlns:wpi="http://schemas.microsoft.com/office/word/2010/wordprocessingInk" xmlns:wne="http://schemas.microsoft.com/office/word/2006/wordml" xmlns:wps="http://schemas.microsoft.com/office/word/2010/wordprocessingShape" mc:Ignorable="w14 w15 w16se w16cid w16 w16cex w16sdtdh w16sdtfl w16du wp14">
-  <w:comment w:id="12" w:author="DIEGO DE LA ESPERANZA DE MIGUEL" w:date="2025-11-16T20:53:00Z" w:initials="DD">
-    <w:p>
-      <w:pPr>
-        <w:pStyle w:val="Textocomentario"/>
-        <w:jc w:val="left"/>
-      </w:pPr>
-      <w:r>
-        <w:rPr>
-          <w:rStyle w:val="Refdecomentario"/>
-        </w:rPr>
-        <w:annotationRef/>
-      </w:r>
-      <w:r>
-        <w:t>Glosario de términos</w:t>
-      </w:r>
-    </w:p>
-  </w:comment>
-  <w:comment w:id="13" w:author="DIEGO DE LA ESPERANZA DE MIGUEL" w:date="2025-11-16T20:20:00Z" w:initials="DD">
-    <w:p>
-      <w:pPr>
-        <w:pStyle w:val="Textocomentario"/>
-        <w:jc w:val="left"/>
-      </w:pPr>
-      <w:r>
-        <w:rPr>
-          <w:rStyle w:val="Refdecomentario"/>
-        </w:rPr>
-        <w:annotationRef/>
-      </w:r>
-      <w:r>
-        <w:t>Revisar: Dockerfile en el servidor?</w:t>
-      </w:r>
-    </w:p>
-  </w:comment>
-</w:comments>
-</file>
-
-<file path=word/commentsExtended.xml><?xml version="1.0" encoding="utf-8"?>
-<w15:commentsEx xmlns:wpc="http://schemas.microsoft.com/office/word/2010/wordprocessingCanvas" xmlns:cx="http://schemas.microsoft.com/office/drawing/2014/chartex" xmlns:cx1="http://schemas.microsoft.com/office/drawing/2015/9/8/chartex" xmlns:cx2="http://schemas.microsoft.com/office/drawing/2015/10/21/chartex" xmlns:cx3="http://schemas.microsoft.com/office/drawing/2016/5/9/chartex" xmlns:cx4="http://schemas.microsoft.com/office/drawing/2016/5/10/chartex" xmlns:cx5="http://schemas.microsoft.com/office/drawing/2016/5/11/chartex" xmlns:cx6="http://schemas.microsoft.com/office/drawing/2016/5/12/chartex" xmlns:cx7="http://schemas.microsoft.com/office/drawing/2016/5/13/chartex" xmlns:cx8="http://schemas.microsoft.com/office/drawing/2016/5/14/chartex" xmlns:mc="http://schemas.openxmlformats.org/markup-compatibility/2006" xmlns:aink="http://schemas.microsoft.com/office/drawing/2016/ink" xmlns:am3d="http://schemas.microsoft.com/office/drawing/2017/model3d" xmlns:o="urn:schemas-microsoft-com:office:office" xmlns:oel="http://schemas.microsoft.com/office/2019/extlst" xmlns:r="http://schemas.openxmlformats.org/officeDocument/2006/relationships" xmlns:m="http://schemas.openxmlformats.org/officeDocument/2006/math" xmlns:v="urn:schemas-microsoft-com:vml" xmlns:wp14="http://schemas.microsoft.com/office/word/2010/wordprocessingDrawing" xmlns:wp="http://schemas.openxmlformats.org/drawingml/2006/wordprocessingDrawing" xmlns:w10="urn:schemas-microsoft-com:office:word" xmlns:w="http://schemas.openxmlformats.org/wordprocessingml/2006/main" xmlns:w14="http://schemas.microsoft.com/office/word/2010/wordml" xmlns:w15="http://schemas.microsoft.com/office/word/2012/wordml" xmlns:w16cex="http://schemas.microsoft.com/office/word/2018/wordml/cex" xmlns:w16cid="http://schemas.microsoft.com/office/word/2016/wordml/cid" xmlns:w16="http://schemas.microsoft.com/office/word/2018/wordml" xmlns:w16du="http://schemas.microsoft.com/office/word/2023/wordml/word16du" xmlns:w16sdtdh="http://schemas.microsoft.com/office/word/2020/wordml/sdtdatahash" xmlns:w16sdtfl="http://schemas.microsoft.com/office/word/2024/wordml/sdtformatlock" xmlns:w16se="http://schemas.microsoft.com/office/word/2015/wordml/symex" xmlns:wpg="http://schemas.microsoft.com/office/word/2010/wordprocessingGroup" xmlns:wpi="http://schemas.microsoft.com/office/word/2010/wordprocessingInk" xmlns:wne="http://schemas.microsoft.com/office/word/2006/wordml" xmlns:wps="http://schemas.microsoft.com/office/word/2010/wordprocessingShape" mc:Ignorable="w14 w15 w16se w16cid w16 w16cex w16sdtdh w16sdtfl w16du wp14">
-  <w15:commentEx w15:paraId="0249825E" w15:done="0"/>
-  <w15:commentEx w15:paraId="001BD3C4" w15:done="0"/>
-</w15:commentsEx>
-</file>
-
-<file path=word/commentsExtensible.xml><?xml version="1.0" encoding="utf-8"?>
-<w16cex:commentsExtensible xmlns:wpc="http://schemas.microsoft.com/office/word/2010/wordprocessingCanvas" xmlns:cx="http://schemas.microsoft.com/office/drawing/2014/chartex" xmlns:cx1="http://schemas.microsoft.com/office/drawing/2015/9/8/chartex" xmlns:cx2="http://schemas.microsoft.com/office/drawing/2015/10/21/chartex" xmlns:cx3="http://schemas.microsoft.com/office/drawing/2016/5/9/chartex" xmlns:cx4="http://schemas.microsoft.com/office/drawing/2016/5/10/chartex" xmlns:cx5="http://schemas.microsoft.com/office/drawing/2016/5/11/chartex" xmlns:cx6="http://schemas.microsoft.com/office/drawing/2016/5/12/chartex" xmlns:cx7="http://schemas.microsoft.com/office/drawing/2016/5/13/chartex" xmlns:cx8="http://schemas.microsoft.com/office/drawing/2016/5/14/chartex" xmlns:cr="http://schemas.microsoft.com/office/comments/2020/reactions" xmlns:mc="http://schemas.openxmlformats.org/markup-compatibility/2006" xmlns:aink="http://schemas.microsoft.com/office/drawing/2016/ink" xmlns:am3d="http://schemas.microsoft.com/office/drawing/2017/model3d" xmlns:o="urn:schemas-microsoft-com:office:office" xmlns:oel="http://schemas.microsoft.com/office/2019/extlst" xmlns:r="http://schemas.openxmlformats.org/officeDocument/2006/relationships" xmlns:m="http://schemas.openxmlformats.org/officeDocument/2006/math" xmlns:v="urn:schemas-microsoft-com:vml" xmlns:wp14="http://schemas.microsoft.com/office/word/2010/wordprocessingDrawing" xmlns:wp="http://schemas.openxmlformats.org/drawingml/2006/wordprocessingDrawing" xmlns:w10="urn:schemas-microsoft-com:office:word" xmlns:w="http://schemas.openxmlformats.org/wordprocessingml/2006/main" xmlns:w14="http://schemas.microsoft.com/office/word/2010/wordml" xmlns:w15="http://schemas.microsoft.com/office/word/2012/wordml" xmlns:w16cex="http://schemas.microsoft.com/office/word/2018/wordml/cex" xmlns:w16cid="http://schemas.microsoft.com/office/word/2016/wordml/cid" xmlns:w16="http://schemas.microsoft.com/office/word/2018/wordml" xmlns:w16du="http://schemas.microsoft.com/office/word/2023/wordml/word16du" xmlns:w16sdtdh="http://schemas.microsoft.com/office/word/2020/wordml/sdtdatahash" xmlns:w16sdtfl="http://schemas.microsoft.com/office/word/2024/wordml/sdtformatlock" xmlns:w16se="http://schemas.microsoft.com/office/word/2015/wordml/symex" xmlns:wpg="http://schemas.microsoft.com/office/word/2010/wordprocessingGroup" xmlns:wpi="http://schemas.microsoft.com/office/word/2010/wordprocessingInk" xmlns:wne="http://schemas.microsoft.com/office/word/2006/wordml" xmlns:wps="http://schemas.microsoft.com/office/word/2010/wordprocessingShape" mc:Ignorable="w14 w15 w16se w16cid w16 w16cex w16sdtdh w16sdtfl cr w16du wp14">
-  <w16cex:commentExtensible w16cex:durableId="10DFC6EA" w16cex:dateUtc="2025-11-16T19:53:00Z"/>
-  <w16cex:commentExtensible w16cex:durableId="10422F37" w16cex:dateUtc="2025-11-16T19:20:00Z"/>
-</w16cex:commentsExtensible>
-</file>
-
-<file path=word/commentsIds.xml><?xml version="1.0" encoding="utf-8"?>
-<w16cid:commentsIds xmlns:wpc="http://schemas.microsoft.com/office/word/2010/wordprocessingCanvas" xmlns:cx="http://schemas.microsoft.com/office/drawing/2014/chartex" xmlns:cx1="http://schemas.microsoft.com/office/drawing/2015/9/8/chartex" xmlns:cx2="http://schemas.microsoft.com/office/drawing/2015/10/21/chartex" xmlns:cx3="http://schemas.microsoft.com/office/drawing/2016/5/9/chartex" xmlns:cx4="http://schemas.microsoft.com/office/drawing/2016/5/10/chartex" xmlns:cx5="http://schemas.microsoft.com/office/drawing/2016/5/11/chartex" xmlns:cx6="http://schemas.microsoft.com/office/drawing/2016/5/12/chartex" xmlns:cx7="http://schemas.microsoft.com/office/drawing/2016/5/13/chartex" xmlns:cx8="http://schemas.microsoft.com/office/drawing/2016/5/14/chartex" xmlns:mc="http://schemas.openxmlformats.org/markup-compatibility/2006" xmlns:aink="http://schemas.microsoft.com/office/drawing/2016/ink" xmlns:am3d="http://schemas.microsoft.com/office/drawing/2017/model3d" xmlns:o="urn:schemas-microsoft-com:office:office" xmlns:oel="http://schemas.microsoft.com/office/2019/extlst" xmlns:r="http://schemas.openxmlformats.org/officeDocument/2006/relationships" xmlns:m="http://schemas.openxmlformats.org/officeDocument/2006/math" xmlns:v="urn:schemas-microsoft-com:vml" xmlns:wp14="http://schemas.microsoft.com/office/word/2010/wordprocessingDrawing" xmlns:wp="http://schemas.openxmlformats.org/drawingml/2006/wordprocessingDrawing" xmlns:w10="urn:schemas-microsoft-com:office:word" xmlns:w="http://schemas.openxmlformats.org/wordprocessingml/2006/main" xmlns:w14="http://schemas.microsoft.com/office/word/2010/wordml" xmlns:w15="http://schemas.microsoft.com/office/word/2012/wordml" xmlns:w16cex="http://schemas.microsoft.com/office/word/2018/wordml/cex" xmlns:w16cid="http://schemas.microsoft.com/office/word/2016/wordml/cid" xmlns:w16="http://schemas.microsoft.com/office/word/2018/wordml" xmlns:w16du="http://schemas.microsoft.com/office/word/2023/wordml/word16du" xmlns:w16sdtdh="http://schemas.microsoft.com/office/word/2020/wordml/sdtdatahash" xmlns:w16sdtfl="http://schemas.microsoft.com/office/word/2024/wordml/sdtformatlock" xmlns:w16se="http://schemas.microsoft.com/office/word/2015/wordml/symex" xmlns:wpg="http://schemas.microsoft.com/office/word/2010/wordprocessingGroup" xmlns:wpi="http://schemas.microsoft.com/office/word/2010/wordprocessingInk" xmlns:wne="http://schemas.microsoft.com/office/word/2006/wordml" xmlns:wps="http://schemas.microsoft.com/office/word/2010/wordprocessingShape" mc:Ignorable="w14 w15 w16se w16cid w16 w16cex w16sdtdh w16sdtfl w16du wp14">
-  <w16cid:commentId w16cid:paraId="0249825E" w16cid:durableId="10DFC6EA"/>
-  <w16cid:commentId w16cid:paraId="001BD3C4" w16cid:durableId="10422F37"/>
-</w16cid:commentsIds>
 </file>
 
 <file path=word/endnotes.xml><?xml version="1.0" encoding="utf-8"?>
@@ -7970,7 +7970,6 @@
         <w:docPartUnique/>
       </w:docPartObj>
     </w:sdtPr>
-    <w:sdtEndPr/>
     <w:sdtContent>
       <w:p>
         <w:pPr>
@@ -13451,14 +13450,6 @@
     <w:abstractNumId w:val="3"/>
   </w:num>
 </w:numbering>
-</file>
-
-<file path=word/people.xml><?xml version="1.0" encoding="utf-8"?>
-<w15:people xmlns:wpc="http://schemas.microsoft.com/office/word/2010/wordprocessingCanvas" xmlns:cx="http://schemas.microsoft.com/office/drawing/2014/chartex" xmlns:cx1="http://schemas.microsoft.com/office/drawing/2015/9/8/chartex" xmlns:cx2="http://schemas.microsoft.com/office/drawing/2015/10/21/chartex" xmlns:cx3="http://schemas.microsoft.com/office/drawing/2016/5/9/chartex" xmlns:cx4="http://schemas.microsoft.com/office/drawing/2016/5/10/chartex" xmlns:cx5="http://schemas.microsoft.com/office/drawing/2016/5/11/chartex" xmlns:cx6="http://schemas.microsoft.com/office/drawing/2016/5/12/chartex" xmlns:cx7="http://schemas.microsoft.com/office/drawing/2016/5/13/chartex" xmlns:cx8="http://schemas.microsoft.com/office/drawing/2016/5/14/chartex" xmlns:mc="http://schemas.openxmlformats.org/markup-compatibility/2006" xmlns:aink="http://schemas.microsoft.com/office/drawing/2016/ink" xmlns:am3d="http://schemas.microsoft.com/office/drawing/2017/model3d" xmlns:o="urn:schemas-microsoft-com:office:office" xmlns:oel="http://schemas.microsoft.com/office/2019/extlst" xmlns:r="http://schemas.openxmlformats.org/officeDocument/2006/relationships" xmlns:m="http://schemas.openxmlformats.org/officeDocument/2006/math" xmlns:v="urn:schemas-microsoft-com:vml" xmlns:wp14="http://schemas.microsoft.com/office/word/2010/wordprocessingDrawing" xmlns:wp="http://schemas.openxmlformats.org/drawingml/2006/wordprocessingDrawing" xmlns:w10="urn:schemas-microsoft-com:office:word" xmlns:w="http://schemas.openxmlformats.org/wordprocessingml/2006/main" xmlns:w14="http://schemas.microsoft.com/office/word/2010/wordml" xmlns:w15="http://schemas.microsoft.com/office/word/2012/wordml" xmlns:w16cex="http://schemas.microsoft.com/office/word/2018/wordml/cex" xmlns:w16cid="http://schemas.microsoft.com/office/word/2016/wordml/cid" xmlns:w16="http://schemas.microsoft.com/office/word/2018/wordml" xmlns:w16du="http://schemas.microsoft.com/office/word/2023/wordml/word16du" xmlns:w16sdtdh="http://schemas.microsoft.com/office/word/2020/wordml/sdtdatahash" xmlns:w16sdtfl="http://schemas.microsoft.com/office/word/2024/wordml/sdtformatlock" xmlns:w16se="http://schemas.microsoft.com/office/word/2015/wordml/symex" xmlns:wpg="http://schemas.microsoft.com/office/word/2010/wordprocessingGroup" xmlns:wpi="http://schemas.microsoft.com/office/word/2010/wordprocessingInk" xmlns:wne="http://schemas.microsoft.com/office/word/2006/wordml" xmlns:wps="http://schemas.microsoft.com/office/word/2010/wordprocessingShape" mc:Ignorable="w14 w15 w16se w16cid w16 w16cex w16sdtdh w16sdtfl w16du wp14">
-  <w15:person w15:author="DIEGO DE LA ESPERANZA DE MIGUEL">
-    <w15:presenceInfo w15:providerId="AD" w15:userId="S::diego.espmig@educa.jcyl.es::31c3c522-c49b-42c0-a8af-0256f4d54da2"/>
-  </w15:person>
-</w15:people>
 </file>
 
 <file path=word/styles.xml><?xml version="1.0" encoding="utf-8"?>

</xml_diff>